<commit_message>
Wednesday June 13 Updates
</commit_message>
<xml_diff>
--- a/Content/Resumes/Taja Ricketts Resume 2018.docx
+++ b/Content/Resumes/Taja Ricketts Resume 2018.docx
@@ -1,6 +1,6 @@
 
 <file path=word/document.xml><?xml version="1.0" encoding="utf-8"?>
-<w:document xmlns:wpc="http://schemas.microsoft.com/office/word/2010/wordprocessingCanvas" xmlns:cx="http://schemas.microsoft.com/office/drawing/2014/chartex" xmlns:cx1="http://schemas.microsoft.com/office/drawing/2015/9/8/chartex" xmlns:cx2="http://schemas.microsoft.com/office/drawing/2015/10/21/chartex" xmlns:cx3="http://schemas.microsoft.com/office/drawing/2016/5/9/chartex" xmlns:cx4="http://schemas.microsoft.com/office/drawing/2016/5/10/chartex" xmlns:cx5="http://schemas.microsoft.com/office/drawing/2016/5/11/chartex" xmlns:cx6="http://schemas.microsoft.com/office/drawing/2016/5/12/chartex" xmlns:cx7="http://schemas.microsoft.com/office/drawing/2016/5/13/chartex" xmlns:cx8="http://schemas.microsoft.com/office/drawing/2016/5/14/chartex" xmlns:mc="http://schemas.openxmlformats.org/markup-compatibility/2006" xmlns:aink="http://schemas.microsoft.com/office/drawing/2016/ink" xmlns:am3d="http://schemas.microsoft.com/office/drawing/2017/model3d" xmlns:o="urn:schemas-microsoft-com:office:office" xmlns:r="http://schemas.openxmlformats.org/officeDocument/2006/relationships" xmlns:m="http://schemas.openxmlformats.org/officeDocument/2006/math" xmlns:v="urn:schemas-microsoft-com:vml" xmlns:wp14="http://schemas.microsoft.com/office/word/2010/wordprocessingDrawing" xmlns:wp="http://schemas.openxmlformats.org/drawingml/2006/wordprocessingDrawing" xmlns:w10="urn:schemas-microsoft-com:office:word" xmlns:w="http://schemas.openxmlformats.org/wordprocessingml/2006/main" xmlns:w14="http://schemas.microsoft.com/office/word/2010/wordml" xmlns:w15="http://schemas.microsoft.com/office/word/2012/wordml" xmlns:w16cid="http://schemas.microsoft.com/office/word/2016/wordml/cid" xmlns:w16se="http://schemas.microsoft.com/office/word/2015/wordml/symex" xmlns:wpg="http://schemas.microsoft.com/office/word/2010/wordprocessingGroup" xmlns:wpi="http://schemas.microsoft.com/office/word/2010/wordprocessingInk" xmlns:wne="http://schemas.microsoft.com/office/word/2006/wordml" xmlns:wps="http://schemas.microsoft.com/office/word/2010/wordprocessingShape" mc:Ignorable="w14 w15 w16se w16cid wp14">
+<w:document xmlns:wpc="http://schemas.microsoft.com/office/word/2010/wordprocessingCanvas" xmlns:mc="http://schemas.openxmlformats.org/markup-compatibility/2006" xmlns:o="urn:schemas-microsoft-com:office:office" xmlns:r="http://schemas.openxmlformats.org/officeDocument/2006/relationships" xmlns:m="http://schemas.openxmlformats.org/officeDocument/2006/math" xmlns:v="urn:schemas-microsoft-com:vml" xmlns:wp14="http://schemas.microsoft.com/office/word/2010/wordprocessingDrawing" xmlns:wp="http://schemas.openxmlformats.org/drawingml/2006/wordprocessingDrawing" xmlns:w10="urn:schemas-microsoft-com:office:word" xmlns:w="http://schemas.openxmlformats.org/wordprocessingml/2006/main" xmlns:w14="http://schemas.microsoft.com/office/word/2010/wordml" xmlns:w15="http://schemas.microsoft.com/office/word/2012/wordml" xmlns:wpg="http://schemas.microsoft.com/office/word/2010/wordprocessingGroup" xmlns:wpi="http://schemas.microsoft.com/office/word/2010/wordprocessingInk" xmlns:wne="http://schemas.microsoft.com/office/word/2006/wordml" xmlns:wps="http://schemas.microsoft.com/office/word/2010/wordprocessingShape" mc:Ignorable="w14 w15 wp14">
   <w:body>
     <w:p>
       <w:pPr>
@@ -129,36 +129,9 @@
     </w:p>
     <w:p>
       <w:pPr>
-        <w:pStyle w:val="ListParagraph"/>
-        <w:numPr>
-          <w:ilvl w:val="0"/>
-          <w:numId w:val="13"/>
-        </w:numPr>
-      </w:pPr>
-      <w:r>
-        <w:t>Liaison between clients and vendors to facilitate and answer difficult questions</w:t>
-      </w:r>
-    </w:p>
-    <w:p>
-      <w:pPr>
-        <w:pStyle w:val="ListParagraph"/>
-        <w:numPr>
-          <w:ilvl w:val="0"/>
-          <w:numId w:val="13"/>
-        </w:numPr>
-      </w:pPr>
-      <w:r>
-        <w:t>Maintain CRM database, safeguarding customer information</w:t>
-      </w:r>
-    </w:p>
-    <w:p>
-      <w:pPr>
         <w:ind w:left="360"/>
       </w:pPr>
-      <w:bookmarkStart w:id="0" w:name="_GoBack"/>
-      <w:bookmarkEnd w:id="0"/>
-    </w:p>
-    <w:p/>
+    </w:p>
     <w:p>
       <w:pPr>
         <w:jc w:val="center"/>
@@ -215,7 +188,76 @@
         </w:numPr>
       </w:pPr>
       <w:r>
+        <w:t xml:space="preserve">Decreased team cost to quote </w:t>
+      </w:r>
+      <w:r>
+        <w:t xml:space="preserve">by 34%, with year-over-year increase in profitability </w:t>
+      </w:r>
+      <w:r>
+        <w:t>through:</w:t>
+      </w:r>
+    </w:p>
+    <w:p>
+      <w:pPr>
+        <w:pStyle w:val="ListParagraph"/>
+        <w:numPr>
+          <w:ilvl w:val="1"/>
+          <w:numId w:val="12"/>
+        </w:numPr>
+      </w:pPr>
+      <w:r>
+        <w:t>C</w:t>
+      </w:r>
+      <w:r>
+        <w:t>areful analysis of Requests for Proposal (RFP) and Prior Carrier Certificates to generate accurate insurance proposals</w:t>
+      </w:r>
+    </w:p>
+    <w:p>
+      <w:pPr>
+        <w:pStyle w:val="ListParagraph"/>
+        <w:numPr>
+          <w:ilvl w:val="1"/>
+          <w:numId w:val="12"/>
+        </w:numPr>
+      </w:pPr>
+      <w:r>
         <w:t>Mastery of Quote &amp; Policy System (QPS), Sales Automation System (SAS), and others</w:t>
+      </w:r>
+    </w:p>
+    <w:p>
+      <w:pPr>
+        <w:pStyle w:val="ListParagraph"/>
+        <w:numPr>
+          <w:ilvl w:val="1"/>
+          <w:numId w:val="12"/>
+        </w:numPr>
+      </w:pPr>
+      <w:r>
+        <w:t>High quality productivity within a 24-hour turn-around time</w:t>
+      </w:r>
+    </w:p>
+    <w:p>
+      <w:pPr>
+        <w:pStyle w:val="ListParagraph"/>
+        <w:numPr>
+          <w:ilvl w:val="1"/>
+          <w:numId w:val="12"/>
+        </w:numPr>
+      </w:pPr>
+      <w:r>
+        <w:t>Staying abreast of Sun Life product updates, offerings, quoting methods, and state regulations</w:t>
+      </w:r>
+    </w:p>
+    <w:p>
+      <w:pPr>
+        <w:pStyle w:val="ListParagraph"/>
+        <w:numPr>
+          <w:ilvl w:val="1"/>
+          <w:numId w:val="12"/>
+        </w:numPr>
+      </w:pPr>
+      <w:r>
+        <w:t>Maintaining knowledge of underwriting principles for risk assessment</w:t>
       </w:r>
     </w:p>
     <w:p>
@@ -227,8 +269,13 @@
         </w:numPr>
       </w:pPr>
       <w:r>
-        <w:t>Careful analysis of Requests for Proposal (RFP) and Prior Carrier Certificates to generate accurate insurance proposals</w:t>
-      </w:r>
+        <w:t xml:space="preserve">Collaboratively manage flow </w:t>
+      </w:r>
+      <w:r>
+        <w:t>of inventory and office operations</w:t>
+      </w:r>
+      <w:bookmarkStart w:id="0" w:name="_GoBack"/>
+      <w:bookmarkEnd w:id="0"/>
     </w:p>
     <w:p>
       <w:pPr>
@@ -239,7 +286,7 @@
         </w:numPr>
       </w:pPr>
       <w:r>
-        <w:t>High quality productivity within a 24-hour turn-around time</w:t>
+        <w:t>Developing rapport with Brokers for ease in sales and proposal delivery</w:t>
       </w:r>
     </w:p>
     <w:p>
@@ -251,54 +298,6 @@
         </w:numPr>
       </w:pPr>
       <w:r>
-        <w:t>Staying abreast of Sun Life product updates, offerings, quoting methods, and state regulations</w:t>
-      </w:r>
-    </w:p>
-    <w:p>
-      <w:pPr>
-        <w:pStyle w:val="ListParagraph"/>
-        <w:numPr>
-          <w:ilvl w:val="0"/>
-          <w:numId w:val="12"/>
-        </w:numPr>
-      </w:pPr>
-      <w:r>
-        <w:t>Maintaining knowledge of underwriting principles for risk assessment</w:t>
-      </w:r>
-    </w:p>
-    <w:p>
-      <w:pPr>
-        <w:pStyle w:val="ListParagraph"/>
-        <w:numPr>
-          <w:ilvl w:val="0"/>
-          <w:numId w:val="12"/>
-        </w:numPr>
-      </w:pPr>
-      <w:r>
-        <w:t>Collaboratively manage flow and accuracy of inventory and office operations</w:t>
-      </w:r>
-    </w:p>
-    <w:p>
-      <w:pPr>
-        <w:pStyle w:val="ListParagraph"/>
-        <w:numPr>
-          <w:ilvl w:val="0"/>
-          <w:numId w:val="12"/>
-        </w:numPr>
-      </w:pPr>
-      <w:r>
-        <w:t>Developing rapport with Brokers for ease in sales and proposal delivery</w:t>
-      </w:r>
-    </w:p>
-    <w:p>
-      <w:pPr>
-        <w:pStyle w:val="ListParagraph"/>
-        <w:numPr>
-          <w:ilvl w:val="0"/>
-          <w:numId w:val="12"/>
-        </w:numPr>
-      </w:pPr>
-      <w:r>
         <w:t>Facilitate team meetings and trainings</w:t>
       </w:r>
     </w:p>
@@ -312,6 +311,12 @@
           <w:b/>
         </w:rPr>
         <w:t>Cross Cultural Continuum</w:t>
+      </w:r>
+      <w:r>
+        <w:rPr>
+          <w:b/>
+        </w:rPr>
+        <w:t xml:space="preserve"> (C3)</w:t>
       </w:r>
     </w:p>
     <w:p>
@@ -350,7 +355,19 @@
         </w:numPr>
       </w:pPr>
       <w:r>
-        <w:t>Announcements and communications via e-mail, company bulletin, member meetings, newsletters</w:t>
+        <w:t xml:space="preserve">Retention of Sun Life employees of color through on-boarding, </w:t>
+      </w:r>
+      <w:r>
+        <w:t>p</w:t>
+      </w:r>
+      <w:r>
+        <w:t>ersonal/profess</w:t>
+      </w:r>
+      <w:r>
+        <w:t>ional development opportunities and</w:t>
+      </w:r>
+      <w:r>
+        <w:t xml:space="preserve"> events</w:t>
       </w:r>
     </w:p>
     <w:p>
@@ -362,7 +379,13 @@
         </w:numPr>
       </w:pPr>
       <w:r>
-        <w:t>Social media management (Facebook, LinkedIn, Instagram, Twitter)</w:t>
+        <w:t>Communication of</w:t>
+      </w:r>
+      <w:r>
+        <w:t xml:space="preserve"> Sun Life's diversity goals </w:t>
+      </w:r>
+      <w:r>
+        <w:t>to employees, shareholders and community</w:t>
       </w:r>
     </w:p>
     <w:p>
@@ -374,7 +397,7 @@
         </w:numPr>
       </w:pPr>
       <w:r>
-        <w:t xml:space="preserve">Primary e-mail inbox management/template </w:t>
+        <w:t>Increased internal and external networking opportunities for C3 members and Sun Life as a whole </w:t>
       </w:r>
     </w:p>
     <w:p>
@@ -386,7 +409,16 @@
         </w:numPr>
       </w:pPr>
       <w:r>
-        <w:t>Collaborative program planning, content ideation/creation</w:t>
+        <w:t xml:space="preserve">Collaborative </w:t>
+      </w:r>
+      <w:r>
+        <w:t>program/</w:t>
+      </w:r>
+      <w:r>
+        <w:t>event planning</w:t>
+      </w:r>
+      <w:r>
+        <w:t xml:space="preserve"> across multiple sites</w:t>
       </w:r>
     </w:p>
     <w:p>
@@ -398,67 +430,34 @@
         </w:numPr>
       </w:pPr>
       <w:r>
-        <w:t>Event planning</w:t>
+        <w:t>C</w:t>
+      </w:r>
+      <w:r>
+        <w:t>reation of educational entertainment for annual capstone event</w:t>
       </w:r>
     </w:p>
     <w:p>
       <w:pPr>
         <w:pStyle w:val="ListParagraph"/>
         <w:numPr>
-          <w:ilvl w:val="0"/>
+          <w:ilvl w:val="1"/>
           <w:numId w:val="11"/>
         </w:numPr>
       </w:pPr>
       <w:r>
-        <w:t>Project management</w:t>
+        <w:t>Content ideation, delegation and integration of team content</w:t>
       </w:r>
     </w:p>
     <w:p>
       <w:pPr>
         <w:pStyle w:val="ListParagraph"/>
         <w:numPr>
-          <w:ilvl w:val="0"/>
+          <w:ilvl w:val="1"/>
           <w:numId w:val="11"/>
         </w:numPr>
       </w:pPr>
       <w:r>
-        <w:t>Team building and curation</w:t>
-      </w:r>
-    </w:p>
-    <w:p>
-      <w:pPr>
-        <w:pStyle w:val="ListParagraph"/>
-        <w:numPr>
-          <w:ilvl w:val="0"/>
-          <w:numId w:val="11"/>
-        </w:numPr>
-      </w:pPr>
-      <w:r>
-        <w:t>Member on-boarding, tracking</w:t>
-      </w:r>
-    </w:p>
-    <w:p>
-      <w:pPr>
-        <w:pStyle w:val="ListParagraph"/>
-        <w:numPr>
-          <w:ilvl w:val="0"/>
-          <w:numId w:val="11"/>
-        </w:numPr>
-      </w:pPr>
-      <w:r>
-        <w:t>Public relations</w:t>
-      </w:r>
-    </w:p>
-    <w:p>
-      <w:pPr>
-        <w:pStyle w:val="ListParagraph"/>
-        <w:numPr>
-          <w:ilvl w:val="0"/>
-          <w:numId w:val="11"/>
-        </w:numPr>
-      </w:pPr>
-      <w:r>
-        <w:t>Networking with internal and external partners</w:t>
+        <w:t>Audio/video editing</w:t>
       </w:r>
     </w:p>
     <w:p/>
@@ -482,8 +481,14 @@
     <w:p>
       <w:pPr>
         <w:ind w:left="1710"/>
-      </w:pPr>
-      <w:r>
+        <w:rPr>
+          <w:b/>
+        </w:rPr>
+      </w:pPr>
+      <w:r>
+        <w:rPr>
+          <w:b/>
+        </w:rPr>
         <w:t>University of Massachusetts Boston</w:t>
       </w:r>
     </w:p>
@@ -510,13 +515,82 @@
     <w:p>
       <w:pPr>
         <w:ind w:left="1710"/>
-      </w:pPr>
-      <w:r>
         <w:rPr>
           <w:spacing w:val="5"/>
         </w:rPr>
+      </w:pPr>
+      <w:r>
+        <w:rPr>
+          <w:spacing w:val="5"/>
+        </w:rPr>
         <w:t>Honors: Dean’s List, Global Leadership Certificate</w:t>
       </w:r>
+    </w:p>
+    <w:p>
+      <w:pPr>
+        <w:ind w:left="1710"/>
+        <w:rPr>
+          <w:spacing w:val="5"/>
+        </w:rPr>
+      </w:pPr>
+    </w:p>
+    <w:p>
+      <w:pPr>
+        <w:ind w:left="1710"/>
+        <w:rPr>
+          <w:b/>
+          <w:spacing w:val="5"/>
+        </w:rPr>
+      </w:pPr>
+      <w:r>
+        <w:rPr>
+          <w:b/>
+          <w:spacing w:val="5"/>
+        </w:rPr>
+        <w:t>MSIMBO Coding Bootcamp</w:t>
+      </w:r>
+      <w:r>
+        <w:rPr>
+          <w:b/>
+          <w:spacing w:val="5"/>
+        </w:rPr>
+        <w:t xml:space="preserve">: </w:t>
+      </w:r>
+      <w:r>
+        <w:rPr>
+          <w:b/>
+          <w:spacing w:val="5"/>
+        </w:rPr>
+        <w:t>Urban League of Massachusetts</w:t>
+      </w:r>
+    </w:p>
+    <w:p>
+      <w:pPr>
+        <w:ind w:left="1710"/>
+        <w:rPr>
+          <w:spacing w:val="5"/>
+        </w:rPr>
+      </w:pPr>
+      <w:r>
+        <w:rPr>
+          <w:spacing w:val="5"/>
+        </w:rPr>
+        <w:t>Full-Stack Web Development Training</w:t>
+      </w:r>
+      <w:r>
+        <w:rPr>
+          <w:spacing w:val="5"/>
+        </w:rPr>
+        <w:t xml:space="preserve"> (April 2018-August 2018)</w:t>
+      </w:r>
+    </w:p>
+    <w:p>
+      <w:pPr>
+        <w:ind w:left="1710"/>
+        <w:rPr>
+          <w:spacing w:val="5"/>
+        </w:rPr>
+      </w:pPr>
     </w:p>
     <w:sectPr>
       <w:headerReference w:type="default" r:id="rId7"/>
@@ -532,7 +606,7 @@
 </file>
 
 <file path=word/endnotes.xml><?xml version="1.0" encoding="utf-8"?>
-<w:endnotes xmlns:wpc="http://schemas.microsoft.com/office/word/2010/wordprocessingCanvas" xmlns:cx="http://schemas.microsoft.com/office/drawing/2014/chartex" xmlns:cx1="http://schemas.microsoft.com/office/drawing/2015/9/8/chartex" xmlns:cx2="http://schemas.microsoft.com/office/drawing/2015/10/21/chartex" xmlns:cx3="http://schemas.microsoft.com/office/drawing/2016/5/9/chartex" xmlns:cx4="http://schemas.microsoft.com/office/drawing/2016/5/10/chartex" xmlns:cx5="http://schemas.microsoft.com/office/drawing/2016/5/11/chartex" xmlns:cx6="http://schemas.microsoft.com/office/drawing/2016/5/12/chartex" xmlns:cx7="http://schemas.microsoft.com/office/drawing/2016/5/13/chartex" xmlns:cx8="http://schemas.microsoft.com/office/drawing/2016/5/14/chartex" xmlns:mc="http://schemas.openxmlformats.org/markup-compatibility/2006" xmlns:aink="http://schemas.microsoft.com/office/drawing/2016/ink" xmlns:am3d="http://schemas.microsoft.com/office/drawing/2017/model3d" xmlns:o="urn:schemas-microsoft-com:office:office" xmlns:r="http://schemas.openxmlformats.org/officeDocument/2006/relationships" xmlns:m="http://schemas.openxmlformats.org/officeDocument/2006/math" xmlns:v="urn:schemas-microsoft-com:vml" xmlns:wp14="http://schemas.microsoft.com/office/word/2010/wordprocessingDrawing" xmlns:wp="http://schemas.openxmlformats.org/drawingml/2006/wordprocessingDrawing" xmlns:w10="urn:schemas-microsoft-com:office:word" xmlns:w="http://schemas.openxmlformats.org/wordprocessingml/2006/main" xmlns:w14="http://schemas.microsoft.com/office/word/2010/wordml" xmlns:w15="http://schemas.microsoft.com/office/word/2012/wordml" xmlns:w16cid="http://schemas.microsoft.com/office/word/2016/wordml/cid" xmlns:w16se="http://schemas.microsoft.com/office/word/2015/wordml/symex" xmlns:wpg="http://schemas.microsoft.com/office/word/2010/wordprocessingGroup" xmlns:wpi="http://schemas.microsoft.com/office/word/2010/wordprocessingInk" xmlns:wne="http://schemas.microsoft.com/office/word/2006/wordml" xmlns:wps="http://schemas.microsoft.com/office/word/2010/wordprocessingShape" mc:Ignorable="w14 w15 w16se w16cid wp14">
+<w:endnotes xmlns:wpc="http://schemas.microsoft.com/office/word/2010/wordprocessingCanvas" xmlns:mc="http://schemas.openxmlformats.org/markup-compatibility/2006" xmlns:o="urn:schemas-microsoft-com:office:office" xmlns:r="http://schemas.openxmlformats.org/officeDocument/2006/relationships" xmlns:m="http://schemas.openxmlformats.org/officeDocument/2006/math" xmlns:v="urn:schemas-microsoft-com:vml" xmlns:wp14="http://schemas.microsoft.com/office/word/2010/wordprocessingDrawing" xmlns:wp="http://schemas.openxmlformats.org/drawingml/2006/wordprocessingDrawing" xmlns:w10="urn:schemas-microsoft-com:office:word" xmlns:w="http://schemas.openxmlformats.org/wordprocessingml/2006/main" xmlns:w14="http://schemas.microsoft.com/office/word/2010/wordml" xmlns:w15="http://schemas.microsoft.com/office/word/2012/wordml" xmlns:wpg="http://schemas.microsoft.com/office/word/2010/wordprocessingGroup" xmlns:wpi="http://schemas.microsoft.com/office/word/2010/wordprocessingInk" xmlns:wne="http://schemas.microsoft.com/office/word/2006/wordml" xmlns:wps="http://schemas.microsoft.com/office/word/2010/wordprocessingShape" mc:Ignorable="w14 w15 wp14">
   <w:endnote w:type="separator" w:id="-1">
     <w:p>
       <w:r>
@@ -551,7 +625,7 @@
 </file>
 
 <file path=word/footer1.xml><?xml version="1.0" encoding="utf-8"?>
-<w:ftr xmlns:wpc="http://schemas.microsoft.com/office/word/2010/wordprocessingCanvas" xmlns:cx="http://schemas.microsoft.com/office/drawing/2014/chartex" xmlns:cx1="http://schemas.microsoft.com/office/drawing/2015/9/8/chartex" xmlns:cx2="http://schemas.microsoft.com/office/drawing/2015/10/21/chartex" xmlns:cx3="http://schemas.microsoft.com/office/drawing/2016/5/9/chartex" xmlns:cx4="http://schemas.microsoft.com/office/drawing/2016/5/10/chartex" xmlns:cx5="http://schemas.microsoft.com/office/drawing/2016/5/11/chartex" xmlns:cx6="http://schemas.microsoft.com/office/drawing/2016/5/12/chartex" xmlns:cx7="http://schemas.microsoft.com/office/drawing/2016/5/13/chartex" xmlns:cx8="http://schemas.microsoft.com/office/drawing/2016/5/14/chartex" xmlns:mc="http://schemas.openxmlformats.org/markup-compatibility/2006" xmlns:aink="http://schemas.microsoft.com/office/drawing/2016/ink" xmlns:am3d="http://schemas.microsoft.com/office/drawing/2017/model3d" xmlns:o="urn:schemas-microsoft-com:office:office" xmlns:r="http://schemas.openxmlformats.org/officeDocument/2006/relationships" xmlns:m="http://schemas.openxmlformats.org/officeDocument/2006/math" xmlns:v="urn:schemas-microsoft-com:vml" xmlns:wp14="http://schemas.microsoft.com/office/word/2010/wordprocessingDrawing" xmlns:wp="http://schemas.openxmlformats.org/drawingml/2006/wordprocessingDrawing" xmlns:w10="urn:schemas-microsoft-com:office:word" xmlns:w="http://schemas.openxmlformats.org/wordprocessingml/2006/main" xmlns:w14="http://schemas.microsoft.com/office/word/2010/wordml" xmlns:w15="http://schemas.microsoft.com/office/word/2012/wordml" xmlns:w16cid="http://schemas.microsoft.com/office/word/2016/wordml/cid" xmlns:w16se="http://schemas.microsoft.com/office/word/2015/wordml/symex" xmlns:wpg="http://schemas.microsoft.com/office/word/2010/wordprocessingGroup" xmlns:wpi="http://schemas.microsoft.com/office/word/2010/wordprocessingInk" xmlns:wne="http://schemas.microsoft.com/office/word/2006/wordml" xmlns:wps="http://schemas.microsoft.com/office/word/2010/wordprocessingShape" mc:Ignorable="w14 w15 w16se w16cid wp14">
+<w:ftr xmlns:wpc="http://schemas.microsoft.com/office/word/2010/wordprocessingCanvas" xmlns:mc="http://schemas.openxmlformats.org/markup-compatibility/2006" xmlns:o="urn:schemas-microsoft-com:office:office" xmlns:r="http://schemas.openxmlformats.org/officeDocument/2006/relationships" xmlns:m="http://schemas.openxmlformats.org/officeDocument/2006/math" xmlns:v="urn:schemas-microsoft-com:vml" xmlns:wp14="http://schemas.microsoft.com/office/word/2010/wordprocessingDrawing" xmlns:wp="http://schemas.openxmlformats.org/drawingml/2006/wordprocessingDrawing" xmlns:w10="urn:schemas-microsoft-com:office:word" xmlns:w="http://schemas.openxmlformats.org/wordprocessingml/2006/main" xmlns:w14="http://schemas.microsoft.com/office/word/2010/wordml" xmlns:w15="http://schemas.microsoft.com/office/word/2012/wordml" xmlns:wpg="http://schemas.microsoft.com/office/word/2010/wordprocessingGroup" xmlns:wpi="http://schemas.microsoft.com/office/word/2010/wordprocessingInk" xmlns:wne="http://schemas.microsoft.com/office/word/2006/wordml" xmlns:wps="http://schemas.microsoft.com/office/word/2010/wordprocessingShape" mc:Ignorable="w14 w15 wp14">
   <w:p>
     <w:pPr>
       <w:tabs>
@@ -567,7 +641,7 @@
 </file>
 
 <file path=word/footnotes.xml><?xml version="1.0" encoding="utf-8"?>
-<w:footnotes xmlns:wpc="http://schemas.microsoft.com/office/word/2010/wordprocessingCanvas" xmlns:cx="http://schemas.microsoft.com/office/drawing/2014/chartex" xmlns:cx1="http://schemas.microsoft.com/office/drawing/2015/9/8/chartex" xmlns:cx2="http://schemas.microsoft.com/office/drawing/2015/10/21/chartex" xmlns:cx3="http://schemas.microsoft.com/office/drawing/2016/5/9/chartex" xmlns:cx4="http://schemas.microsoft.com/office/drawing/2016/5/10/chartex" xmlns:cx5="http://schemas.microsoft.com/office/drawing/2016/5/11/chartex" xmlns:cx6="http://schemas.microsoft.com/office/drawing/2016/5/12/chartex" xmlns:cx7="http://schemas.microsoft.com/office/drawing/2016/5/13/chartex" xmlns:cx8="http://schemas.microsoft.com/office/drawing/2016/5/14/chartex" xmlns:mc="http://schemas.openxmlformats.org/markup-compatibility/2006" xmlns:aink="http://schemas.microsoft.com/office/drawing/2016/ink" xmlns:am3d="http://schemas.microsoft.com/office/drawing/2017/model3d" xmlns:o="urn:schemas-microsoft-com:office:office" xmlns:r="http://schemas.openxmlformats.org/officeDocument/2006/relationships" xmlns:m="http://schemas.openxmlformats.org/officeDocument/2006/math" xmlns:v="urn:schemas-microsoft-com:vml" xmlns:wp14="http://schemas.microsoft.com/office/word/2010/wordprocessingDrawing" xmlns:wp="http://schemas.openxmlformats.org/drawingml/2006/wordprocessingDrawing" xmlns:w10="urn:schemas-microsoft-com:office:word" xmlns:w="http://schemas.openxmlformats.org/wordprocessingml/2006/main" xmlns:w14="http://schemas.microsoft.com/office/word/2010/wordml" xmlns:w15="http://schemas.microsoft.com/office/word/2012/wordml" xmlns:w16cid="http://schemas.microsoft.com/office/word/2016/wordml/cid" xmlns:w16se="http://schemas.microsoft.com/office/word/2015/wordml/symex" xmlns:wpg="http://schemas.microsoft.com/office/word/2010/wordprocessingGroup" xmlns:wpi="http://schemas.microsoft.com/office/word/2010/wordprocessingInk" xmlns:wne="http://schemas.microsoft.com/office/word/2006/wordml" xmlns:wps="http://schemas.microsoft.com/office/word/2010/wordprocessingShape" mc:Ignorable="w14 w15 w16se w16cid wp14">
+<w:footnotes xmlns:wpc="http://schemas.microsoft.com/office/word/2010/wordprocessingCanvas" xmlns:mc="http://schemas.openxmlformats.org/markup-compatibility/2006" xmlns:o="urn:schemas-microsoft-com:office:office" xmlns:r="http://schemas.openxmlformats.org/officeDocument/2006/relationships" xmlns:m="http://schemas.openxmlformats.org/officeDocument/2006/math" xmlns:v="urn:schemas-microsoft-com:vml" xmlns:wp14="http://schemas.microsoft.com/office/word/2010/wordprocessingDrawing" xmlns:wp="http://schemas.openxmlformats.org/drawingml/2006/wordprocessingDrawing" xmlns:w10="urn:schemas-microsoft-com:office:word" xmlns:w="http://schemas.openxmlformats.org/wordprocessingml/2006/main" xmlns:w14="http://schemas.microsoft.com/office/word/2010/wordml" xmlns:w15="http://schemas.microsoft.com/office/word/2012/wordml" xmlns:wpg="http://schemas.microsoft.com/office/word/2010/wordprocessingGroup" xmlns:wpi="http://schemas.microsoft.com/office/word/2010/wordprocessingInk" xmlns:wne="http://schemas.microsoft.com/office/word/2006/wordml" xmlns:wps="http://schemas.microsoft.com/office/word/2010/wordprocessingShape" mc:Ignorable="w14 w15 wp14">
   <w:footnote w:type="separator" w:id="-1">
     <w:p>
       <w:r>
@@ -586,7 +660,7 @@
 </file>
 
 <file path=word/header1.xml><?xml version="1.0" encoding="utf-8"?>
-<w:hdr xmlns:wpc="http://schemas.microsoft.com/office/word/2010/wordprocessingCanvas" xmlns:cx="http://schemas.microsoft.com/office/drawing/2014/chartex" xmlns:cx1="http://schemas.microsoft.com/office/drawing/2015/9/8/chartex" xmlns:cx2="http://schemas.microsoft.com/office/drawing/2015/10/21/chartex" xmlns:cx3="http://schemas.microsoft.com/office/drawing/2016/5/9/chartex" xmlns:cx4="http://schemas.microsoft.com/office/drawing/2016/5/10/chartex" xmlns:cx5="http://schemas.microsoft.com/office/drawing/2016/5/11/chartex" xmlns:cx6="http://schemas.microsoft.com/office/drawing/2016/5/12/chartex" xmlns:cx7="http://schemas.microsoft.com/office/drawing/2016/5/13/chartex" xmlns:cx8="http://schemas.microsoft.com/office/drawing/2016/5/14/chartex" xmlns:mc="http://schemas.openxmlformats.org/markup-compatibility/2006" xmlns:aink="http://schemas.microsoft.com/office/drawing/2016/ink" xmlns:am3d="http://schemas.microsoft.com/office/drawing/2017/model3d" xmlns:o="urn:schemas-microsoft-com:office:office" xmlns:r="http://schemas.openxmlformats.org/officeDocument/2006/relationships" xmlns:m="http://schemas.openxmlformats.org/officeDocument/2006/math" xmlns:v="urn:schemas-microsoft-com:vml" xmlns:wp14="http://schemas.microsoft.com/office/word/2010/wordprocessingDrawing" xmlns:wp="http://schemas.openxmlformats.org/drawingml/2006/wordprocessingDrawing" xmlns:w10="urn:schemas-microsoft-com:office:word" xmlns:w="http://schemas.openxmlformats.org/wordprocessingml/2006/main" xmlns:w14="http://schemas.microsoft.com/office/word/2010/wordml" xmlns:w15="http://schemas.microsoft.com/office/word/2012/wordml" xmlns:w16cid="http://schemas.microsoft.com/office/word/2016/wordml/cid" xmlns:w16se="http://schemas.microsoft.com/office/word/2015/wordml/symex" xmlns:wpg="http://schemas.microsoft.com/office/word/2010/wordprocessingGroup" xmlns:wpi="http://schemas.microsoft.com/office/word/2010/wordprocessingInk" xmlns:wne="http://schemas.microsoft.com/office/word/2006/wordml" xmlns:wps="http://schemas.microsoft.com/office/word/2010/wordprocessingShape" mc:Ignorable="w14 w15 w16se w16cid wp14">
+<w:hdr xmlns:wpc="http://schemas.microsoft.com/office/word/2010/wordprocessingCanvas" xmlns:mc="http://schemas.openxmlformats.org/markup-compatibility/2006" xmlns:o="urn:schemas-microsoft-com:office:office" xmlns:r="http://schemas.openxmlformats.org/officeDocument/2006/relationships" xmlns:m="http://schemas.openxmlformats.org/officeDocument/2006/math" xmlns:v="urn:schemas-microsoft-com:vml" xmlns:wp14="http://schemas.microsoft.com/office/word/2010/wordprocessingDrawing" xmlns:wp="http://schemas.openxmlformats.org/drawingml/2006/wordprocessingDrawing" xmlns:w10="urn:schemas-microsoft-com:office:word" xmlns:w="http://schemas.openxmlformats.org/wordprocessingml/2006/main" xmlns:w14="http://schemas.microsoft.com/office/word/2010/wordml" xmlns:w15="http://schemas.microsoft.com/office/word/2012/wordml" xmlns:wpg="http://schemas.microsoft.com/office/word/2010/wordprocessingGroup" xmlns:wpi="http://schemas.microsoft.com/office/word/2010/wordprocessingInk" xmlns:wne="http://schemas.microsoft.com/office/word/2006/wordml" xmlns:wps="http://schemas.microsoft.com/office/word/2010/wordprocessingShape" mc:Ignorable="w14 w15 wp14">
   <w:p>
     <w:pPr>
       <w:jc w:val="center"/>
@@ -694,7 +768,7 @@
 </file>
 
 <file path=word/numbering.xml><?xml version="1.0" encoding="utf-8"?>
-<w:numbering xmlns:wpc="http://schemas.microsoft.com/office/word/2010/wordprocessingCanvas" xmlns:cx="http://schemas.microsoft.com/office/drawing/2014/chartex" xmlns:cx1="http://schemas.microsoft.com/office/drawing/2015/9/8/chartex" xmlns:cx2="http://schemas.microsoft.com/office/drawing/2015/10/21/chartex" xmlns:cx3="http://schemas.microsoft.com/office/drawing/2016/5/9/chartex" xmlns:cx4="http://schemas.microsoft.com/office/drawing/2016/5/10/chartex" xmlns:cx5="http://schemas.microsoft.com/office/drawing/2016/5/11/chartex" xmlns:cx6="http://schemas.microsoft.com/office/drawing/2016/5/12/chartex" xmlns:cx7="http://schemas.microsoft.com/office/drawing/2016/5/13/chartex" xmlns:cx8="http://schemas.microsoft.com/office/drawing/2016/5/14/chartex" xmlns:mc="http://schemas.openxmlformats.org/markup-compatibility/2006" xmlns:aink="http://schemas.microsoft.com/office/drawing/2016/ink" xmlns:am3d="http://schemas.microsoft.com/office/drawing/2017/model3d" xmlns:o="urn:schemas-microsoft-com:office:office" xmlns:r="http://schemas.openxmlformats.org/officeDocument/2006/relationships" xmlns:m="http://schemas.openxmlformats.org/officeDocument/2006/math" xmlns:v="urn:schemas-microsoft-com:vml" xmlns:wp14="http://schemas.microsoft.com/office/word/2010/wordprocessingDrawing" xmlns:wp="http://schemas.openxmlformats.org/drawingml/2006/wordprocessingDrawing" xmlns:w10="urn:schemas-microsoft-com:office:word" xmlns:w="http://schemas.openxmlformats.org/wordprocessingml/2006/main" xmlns:w14="http://schemas.microsoft.com/office/word/2010/wordml" xmlns:w15="http://schemas.microsoft.com/office/word/2012/wordml" xmlns:w16cid="http://schemas.microsoft.com/office/word/2016/wordml/cid" xmlns:w16se="http://schemas.microsoft.com/office/word/2015/wordml/symex" xmlns:wpg="http://schemas.microsoft.com/office/word/2010/wordprocessingGroup" xmlns:wpi="http://schemas.microsoft.com/office/word/2010/wordprocessingInk" xmlns:wne="http://schemas.microsoft.com/office/word/2006/wordml" xmlns:wps="http://schemas.microsoft.com/office/word/2010/wordprocessingShape" mc:Ignorable="w14 w15 w16se w16cid wp14">
+<w:numbering xmlns:wpc="http://schemas.microsoft.com/office/word/2010/wordprocessingCanvas" xmlns:mc="http://schemas.openxmlformats.org/markup-compatibility/2006" xmlns:o="urn:schemas-microsoft-com:office:office" xmlns:r="http://schemas.openxmlformats.org/officeDocument/2006/relationships" xmlns:m="http://schemas.openxmlformats.org/officeDocument/2006/math" xmlns:v="urn:schemas-microsoft-com:vml" xmlns:wp14="http://schemas.microsoft.com/office/word/2010/wordprocessingDrawing" xmlns:wp="http://schemas.openxmlformats.org/drawingml/2006/wordprocessingDrawing" xmlns:w10="urn:schemas-microsoft-com:office:word" xmlns:w="http://schemas.openxmlformats.org/wordprocessingml/2006/main" xmlns:w14="http://schemas.microsoft.com/office/word/2010/wordml" xmlns:w15="http://schemas.microsoft.com/office/word/2012/wordml" xmlns:wpg="http://schemas.microsoft.com/office/word/2010/wordprocessingGroup" xmlns:wpi="http://schemas.microsoft.com/office/word/2010/wordprocessingInk" xmlns:wne="http://schemas.microsoft.com/office/word/2006/wordml" xmlns:wps="http://schemas.microsoft.com/office/word/2010/wordprocessingShape" mc:Ignorable="w14 w15 wp14">
   <w:abstractNum w:abstractNumId="0" w15:restartNumberingAfterBreak="0">
     <w:nsid w:val="FFFFFF7C"/>
     <w:multiLevelType w:val="singleLevel"/>
@@ -1011,7 +1085,7 @@
   <w:abstractNum w:abstractNumId="11" w15:restartNumberingAfterBreak="0">
     <w:nsid w:val="182A3753"/>
     <w:multiLevelType w:val="hybridMultilevel"/>
-    <w:tmpl w:val="42F8AF74"/>
+    <w:tmpl w:val="8738CEA8"/>
     <w:lvl w:ilvl="0" w:tplc="04090001">
       <w:start w:val="1"/>
       <w:numFmt w:val="bullet"/>
@@ -1024,16 +1098,16 @@
         <w:rFonts w:ascii="Symbol" w:hAnsi="Symbol" w:hint="default"/>
       </w:rPr>
     </w:lvl>
-    <w:lvl w:ilvl="1" w:tplc="04090003" w:tentative="1">
-      <w:start w:val="1"/>
-      <w:numFmt w:val="bullet"/>
-      <w:lvlText w:val="o"/>
-      <w:lvlJc w:val="left"/>
-      <w:pPr>
-        <w:ind w:left="1440" w:hanging="360"/>
-      </w:pPr>
-      <w:rPr>
-        <w:rFonts w:ascii="Courier New" w:hAnsi="Courier New" w:cs="Courier New" w:hint="default"/>
+    <w:lvl w:ilvl="1" w:tplc="04090005">
+      <w:start w:val="1"/>
+      <w:numFmt w:val="bullet"/>
+      <w:lvlText w:val=""/>
+      <w:lvlJc w:val="left"/>
+      <w:pPr>
+        <w:ind w:left="1260" w:hanging="360"/>
+      </w:pPr>
+      <w:rPr>
+        <w:rFonts w:ascii="Wingdings" w:hAnsi="Wingdings" w:hint="default"/>
       </w:rPr>
     </w:lvl>
     <w:lvl w:ilvl="2" w:tplc="04090005" w:tentative="1">
@@ -1124,7 +1198,7 @@
   <w:abstractNum w:abstractNumId="12" w15:restartNumberingAfterBreak="0">
     <w:nsid w:val="6C374657"/>
     <w:multiLevelType w:val="hybridMultilevel"/>
-    <w:tmpl w:val="84A638C4"/>
+    <w:tmpl w:val="05F4A2DC"/>
     <w:lvl w:ilvl="0" w:tplc="04090001">
       <w:start w:val="1"/>
       <w:numFmt w:val="bullet"/>
@@ -1137,16 +1211,16 @@
         <w:rFonts w:ascii="Symbol" w:hAnsi="Symbol" w:hint="default"/>
       </w:rPr>
     </w:lvl>
-    <w:lvl w:ilvl="1" w:tplc="04090003" w:tentative="1">
-      <w:start w:val="1"/>
-      <w:numFmt w:val="bullet"/>
-      <w:lvlText w:val="o"/>
-      <w:lvlJc w:val="left"/>
-      <w:pPr>
-        <w:ind w:left="1440" w:hanging="360"/>
-      </w:pPr>
-      <w:rPr>
-        <w:rFonts w:ascii="Courier New" w:hAnsi="Courier New" w:cs="Courier New" w:hint="default"/>
+    <w:lvl w:ilvl="1" w:tplc="04090005">
+      <w:start w:val="1"/>
+      <w:numFmt w:val="bullet"/>
+      <w:lvlText w:val=""/>
+      <w:lvlJc w:val="left"/>
+      <w:pPr>
+        <w:ind w:left="1170" w:hanging="360"/>
+      </w:pPr>
+      <w:rPr>
+        <w:rFonts w:ascii="Wingdings" w:hAnsi="Wingdings" w:hint="default"/>
       </w:rPr>
     </w:lvl>
     <w:lvl w:ilvl="2" w:tplc="04090005" w:tentative="1">
@@ -1277,7 +1351,7 @@
 </file>
 
 <file path=word/styles.xml><?xml version="1.0" encoding="utf-8"?>
-<w:styles xmlns:mc="http://schemas.openxmlformats.org/markup-compatibility/2006" xmlns:r="http://schemas.openxmlformats.org/officeDocument/2006/relationships" xmlns:w="http://schemas.openxmlformats.org/wordprocessingml/2006/main" xmlns:w14="http://schemas.microsoft.com/office/word/2010/wordml" xmlns:w15="http://schemas.microsoft.com/office/word/2012/wordml" xmlns:w16cid="http://schemas.microsoft.com/office/word/2016/wordml/cid" xmlns:w16se="http://schemas.microsoft.com/office/word/2015/wordml/symex" mc:Ignorable="w14 w15 w16se w16cid">
+<w:styles xmlns:mc="http://schemas.openxmlformats.org/markup-compatibility/2006" xmlns:r="http://schemas.openxmlformats.org/officeDocument/2006/relationships" xmlns:w="http://schemas.openxmlformats.org/wordprocessingml/2006/main" xmlns:w14="http://schemas.microsoft.com/office/word/2010/wordml" xmlns:w15="http://schemas.microsoft.com/office/word/2012/wordml" mc:Ignorable="w14 w15">
   <w:docDefaults>
     <w:rPrDefault>
       <w:rPr>
@@ -1289,7 +1363,7 @@
     </w:rPrDefault>
     <w:pPrDefault/>
   </w:docDefaults>
-  <w:latentStyles w:defLockedState="0" w:defUIPriority="99" w:defSemiHidden="0" w:defUnhideWhenUsed="0" w:defQFormat="0" w:count="375">
+  <w:latentStyles w:defLockedState="0" w:defUIPriority="99" w:defSemiHidden="0" w:defUnhideWhenUsed="0" w:defQFormat="0" w:count="371">
     <w:lsdException w:name="Normal" w:locked="1" w:uiPriority="0" w:qFormat="1"/>
     <w:lsdException w:name="heading 1" w:locked="1" w:uiPriority="0" w:qFormat="1"/>
     <w:lsdException w:name="heading 2" w:locked="1" w:semiHidden="1" w:uiPriority="0" w:unhideWhenUsed="1" w:qFormat="1"/>
@@ -1661,10 +1735,6 @@
     <w:lsdException w:name="List Table 5 Dark Accent 6" w:uiPriority="50"/>
     <w:lsdException w:name="List Table 6 Colorful Accent 6" w:uiPriority="51"/>
     <w:lsdException w:name="List Table 7 Colorful Accent 6" w:uiPriority="52"/>
-    <w:lsdException w:name="Mention" w:semiHidden="1" w:unhideWhenUsed="1"/>
-    <w:lsdException w:name="Smart Hyperlink" w:semiHidden="1" w:unhideWhenUsed="1"/>
-    <w:lsdException w:name="Hashtag" w:semiHidden="1" w:unhideWhenUsed="1"/>
-    <w:lsdException w:name="Unresolved Mention" w:semiHidden="1" w:unhideWhenUsed="1"/>
   </w:latentStyles>
   <w:style w:type="paragraph" w:default="1" w:styleId="Normal">
     <w:name w:val="Normal"/>
@@ -1814,6 +1884,39 @@
       <w:sz w:val="20"/>
       <w:szCs w:val="20"/>
     </w:rPr>
+  </w:style>
+  <w:style w:type="paragraph" w:customStyle="1" w:styleId="paragraph">
+    <w:name w:val="paragraph"/>
+    <w:basedOn w:val="Normal"/>
+    <w:rsid w:val="00954562"/>
+    <w:pPr>
+      <w:widowControl/>
+      <w:overflowPunct/>
+      <w:autoSpaceDE/>
+      <w:autoSpaceDN/>
+      <w:adjustRightInd/>
+      <w:spacing w:before="100" w:beforeAutospacing="1" w:after="100" w:afterAutospacing="1"/>
+    </w:pPr>
+    <w:rPr>
+      <w:kern w:val="0"/>
+      <w:sz w:val="24"/>
+      <w:szCs w:val="24"/>
+    </w:rPr>
+  </w:style>
+  <w:style w:type="character" w:customStyle="1" w:styleId="normaltextrun">
+    <w:name w:val="normaltextrun"/>
+    <w:basedOn w:val="DefaultParagraphFont"/>
+    <w:rsid w:val="00954562"/>
+  </w:style>
+  <w:style w:type="character" w:customStyle="1" w:styleId="eop">
+    <w:name w:val="eop"/>
+    <w:basedOn w:val="DefaultParagraphFont"/>
+    <w:rsid w:val="00954562"/>
+  </w:style>
+  <w:style w:type="character" w:customStyle="1" w:styleId="spellingerror">
+    <w:name w:val="spellingerror"/>
+    <w:basedOn w:val="DefaultParagraphFont"/>
+    <w:rsid w:val="00954562"/>
   </w:style>
 </w:styles>
 </file>

</xml_diff>